<commit_message>
post or delet  request
</commit_message>
<xml_diff>
--- a/Course Outline.docx
+++ b/Course Outline.docx
@@ -23471,7 +23471,33 @@
           <w:sz w:val="24"/>
           <w:szCs w:val="24"/>
         </w:rPr>
-        <w:t>Route files</w:t>
+        <w:t xml:space="preserve">Serving html </w:t>
+      </w:r>
+      <w:r>
+        <w:rPr>
+          <w:rFonts w:ascii="Times New Roman" w:hAnsi="Times New Roman" w:cs="Times New Roman"/>
+          <w:sz w:val="24"/>
+          <w:szCs w:val="24"/>
+        </w:rPr>
+        <w:t xml:space="preserve"> </w:t>
+      </w:r>
+      <w:r>
+        <w:rPr>
+          <w:rFonts w:ascii="Times New Roman" w:hAnsi="Times New Roman" w:cs="Times New Roman"/>
+          <w:i/>
+          <w:iCs/>
+          <w:sz w:val="24"/>
+          <w:szCs w:val="24"/>
+        </w:rPr>
+        <w:t>res.sendFile</w:t>
+      </w:r>
+      <w:r>
+        <w:rPr>
+          <w:rFonts w:ascii="Times New Roman" w:hAnsi="Times New Roman" w:cs="Times New Roman"/>
+          <w:sz w:val="24"/>
+          <w:szCs w:val="24"/>
+        </w:rPr>
+        <w:t>('templates/home.html', { root: __dirname })</w:t>
       </w:r>
     </w:p>
     <w:p>
@@ -23487,44 +23513,15 @@
           <w:rFonts w:ascii="Times New Roman" w:hAnsi="Times New Roman" w:cs="Times New Roman"/>
           <w:sz w:val="24"/>
           <w:szCs w:val="24"/>
-          <w:lang w:val="en-PK"/>
-        </w:rPr>
-      </w:pPr>
-      <w:r>
-        <w:rPr>
-          <w:rFonts w:ascii="Times New Roman" w:hAnsi="Times New Roman" w:cs="Times New Roman"/>
-          <w:sz w:val="24"/>
-          <w:szCs w:val="24"/>
-        </w:rPr>
-        <w:t xml:space="preserve">Serving html </w:t>
-      </w:r>
-      <w:r>
-        <w:rPr>
-          <w:rFonts w:ascii="Times New Roman" w:hAnsi="Times New Roman" w:cs="Times New Roman"/>
-          <w:sz w:val="24"/>
-          <w:szCs w:val="24"/>
-        </w:rPr>
-        <w:t xml:space="preserve"> </w:t>
-      </w:r>
-      <w:r>
-        <w:rPr>
-          <w:rFonts w:ascii="Times New Roman" w:hAnsi="Times New Roman" w:cs="Times New Roman"/>
-          <w:i/>
-          <w:iCs/>
-          <w:sz w:val="24"/>
-          <w:szCs w:val="24"/>
-          <w:lang w:val="en-PK"/>
-        </w:rPr>
-        <w:t>res.sendFile</w:t>
-      </w:r>
-      <w:r>
-        <w:rPr>
-          <w:rFonts w:ascii="Times New Roman" w:hAnsi="Times New Roman" w:cs="Times New Roman"/>
-          <w:sz w:val="24"/>
-          <w:szCs w:val="24"/>
-          <w:lang w:val="en-PK"/>
-        </w:rPr>
-        <w:t>('templates/home.html', { root: __dirname })</w:t>
+        </w:rPr>
+      </w:pPr>
+      <w:r>
+        <w:rPr>
+          <w:rFonts w:ascii="Times New Roman" w:hAnsi="Times New Roman" w:cs="Times New Roman"/>
+          <w:sz w:val="24"/>
+          <w:szCs w:val="24"/>
+        </w:rPr>
+        <w:t>Express Router</w:t>
       </w:r>
     </w:p>
     <w:p>
@@ -23548,7 +23545,189 @@
           <w:sz w:val="24"/>
           <w:szCs w:val="24"/>
         </w:rPr>
-        <w:t>Express Router</w:t>
+        <w:t>Route files</w:t>
+      </w:r>
+    </w:p>
+    <w:p>
+      <w:pPr>
+        <w:jc w:val="both"/>
+        <w:rPr>
+          <w:rFonts w:ascii="Courier New" w:hAnsi="Courier New" w:cs="Courier New"/>
+          <w:sz w:val="18"/>
+          <w:szCs w:val="18"/>
+        </w:rPr>
+      </w:pPr>
+      <w:r>
+        <w:rPr>
+          <w:rFonts w:ascii="Courier New" w:hAnsi="Courier New" w:cs="Courier New"/>
+          <w:sz w:val="18"/>
+          <w:szCs w:val="18"/>
+        </w:rPr>
+        <w:t>const router = express.Router()</w:t>
+      </w:r>
+    </w:p>
+    <w:p>
+      <w:pPr>
+        <w:jc w:val="both"/>
+        <w:rPr>
+          <w:rFonts w:ascii="Courier New" w:hAnsi="Courier New" w:cs="Courier New"/>
+          <w:sz w:val="18"/>
+          <w:szCs w:val="18"/>
+        </w:rPr>
+      </w:pPr>
+    </w:p>
+    <w:p>
+      <w:pPr>
+        <w:jc w:val="both"/>
+        <w:rPr>
+          <w:rFonts w:ascii="Courier New" w:hAnsi="Courier New" w:cs="Courier New"/>
+          <w:sz w:val="18"/>
+          <w:szCs w:val="18"/>
+        </w:rPr>
+      </w:pPr>
+      <w:r>
+        <w:rPr>
+          <w:rFonts w:ascii="Courier New" w:hAnsi="Courier New" w:cs="Courier New"/>
+          <w:sz w:val="18"/>
+          <w:szCs w:val="18"/>
+        </w:rPr>
+        <w:t>router.get('/', (req, res) =&gt; {</w:t>
+      </w:r>
+    </w:p>
+    <w:p>
+      <w:pPr>
+        <w:jc w:val="both"/>
+        <w:rPr>
+          <w:rFonts w:ascii="Courier New" w:hAnsi="Courier New" w:cs="Courier New"/>
+          <w:sz w:val="18"/>
+          <w:szCs w:val="18"/>
+        </w:rPr>
+      </w:pPr>
+      <w:r>
+        <w:rPr>
+          <w:rFonts w:ascii="Courier New" w:hAnsi="Courier New" w:cs="Courier New"/>
+          <w:sz w:val="18"/>
+          <w:szCs w:val="18"/>
+        </w:rPr>
+        <w:t>    res.send('All Blogs')</w:t>
+      </w:r>
+    </w:p>
+    <w:p>
+      <w:pPr>
+        <w:jc w:val="both"/>
+        <w:rPr>
+          <w:rFonts w:ascii="Courier New" w:hAnsi="Courier New" w:cs="Courier New"/>
+          <w:sz w:val="18"/>
+          <w:szCs w:val="18"/>
+        </w:rPr>
+      </w:pPr>
+      <w:r>
+        <w:rPr>
+          <w:rFonts w:ascii="Courier New" w:hAnsi="Courier New" w:cs="Courier New"/>
+          <w:sz w:val="18"/>
+          <w:szCs w:val="18"/>
+        </w:rPr>
+        <w:t>})</w:t>
+      </w:r>
+    </w:p>
+    <w:p>
+      <w:pPr>
+        <w:jc w:val="both"/>
+        <w:rPr>
+          <w:rFonts w:ascii="Courier New" w:hAnsi="Courier New" w:cs="Courier New"/>
+          <w:sz w:val="18"/>
+          <w:szCs w:val="18"/>
+        </w:rPr>
+      </w:pPr>
+      <w:r>
+        <w:rPr>
+          <w:rFonts w:ascii="Courier New" w:hAnsi="Courier New" w:cs="Courier New"/>
+          <w:sz w:val="18"/>
+          <w:szCs w:val="18"/>
+        </w:rPr>
+        <w:t>router.delete('/:id', (req, res) =&gt; {</w:t>
+      </w:r>
+    </w:p>
+    <w:p>
+      <w:pPr>
+        <w:jc w:val="both"/>
+        <w:rPr>
+          <w:rFonts w:ascii="Courier New" w:hAnsi="Courier New" w:cs="Courier New"/>
+          <w:sz w:val="18"/>
+          <w:szCs w:val="18"/>
+        </w:rPr>
+      </w:pPr>
+      <w:r>
+        <w:rPr>
+          <w:rFonts w:ascii="Courier New" w:hAnsi="Courier New" w:cs="Courier New"/>
+          <w:sz w:val="18"/>
+          <w:szCs w:val="18"/>
+        </w:rPr>
+        <w:t>    res.json({ message: `Blog ${req.params.id} deleted` });</w:t>
+      </w:r>
+    </w:p>
+    <w:p>
+      <w:pPr>
+        <w:jc w:val="both"/>
+        <w:rPr>
+          <w:rFonts w:ascii="Courier New" w:hAnsi="Courier New" w:cs="Courier New"/>
+          <w:sz w:val="18"/>
+          <w:szCs w:val="18"/>
+        </w:rPr>
+      </w:pPr>
+      <w:r>
+        <w:rPr>
+          <w:rFonts w:ascii="Courier New" w:hAnsi="Courier New" w:cs="Courier New"/>
+          <w:sz w:val="18"/>
+          <w:szCs w:val="18"/>
+        </w:rPr>
+        <w:t>});</w:t>
+      </w:r>
+    </w:p>
+    <w:p>
+      <w:pPr>
+        <w:jc w:val="both"/>
+        <w:rPr>
+          <w:rFonts w:ascii="Courier New" w:hAnsi="Courier New" w:cs="Courier New"/>
+          <w:sz w:val="18"/>
+          <w:szCs w:val="18"/>
+        </w:rPr>
+      </w:pPr>
+      <w:r>
+        <w:rPr>
+          <w:rFonts w:ascii="Courier New" w:hAnsi="Courier New" w:cs="Courier New"/>
+          <w:sz w:val="18"/>
+          <w:szCs w:val="18"/>
+        </w:rPr>
+        <w:t>export default router;</w:t>
+      </w:r>
+    </w:p>
+    <w:p>
+      <w:pPr>
+        <w:jc w:val="both"/>
+        <w:rPr>
+          <w:rFonts w:ascii="Courier New" w:hAnsi="Courier New" w:cs="Courier New"/>
+          <w:sz w:val="18"/>
+          <w:szCs w:val="18"/>
+        </w:rPr>
+      </w:pPr>
+    </w:p>
+    <w:p>
+      <w:pPr>
+        <w:jc w:val="both"/>
+        <w:rPr>
+          <w:rFonts w:ascii="Courier New" w:hAnsi="Courier New" w:cs="Courier New"/>
+          <w:sz w:val="18"/>
+          <w:szCs w:val="18"/>
+        </w:rPr>
+      </w:pPr>
+      <w:r>
+        <w:rPr>
+          <w:rFonts w:ascii="Courier New" w:hAnsi="Courier New" w:cs="Courier New"/>
+          <w:sz w:val="18"/>
+          <w:szCs w:val="18"/>
+        </w:rPr>
+        <w:t>app.use('/blog', blog)</w:t>
       </w:r>
     </w:p>
     <w:p>
@@ -23801,6 +23980,7 @@
           <w:sz w:val="24"/>
           <w:szCs w:val="24"/>
         </w:rPr>
+        <w:lastRenderedPageBreak/>
         <w:t>express.urlencoded()</w:t>
       </w:r>
       <w:r>
@@ -33081,6 +33261,7 @@
   <w:style w:type="character" w:default="1" w:styleId="DefaultParagraphFont">
     <w:name w:val="Default Paragraph Font"/>
     <w:uiPriority w:val="1"/>
+    <w:semiHidden/>
     <w:unhideWhenUsed/>
   </w:style>
   <w:style w:type="table" w:default="1" w:styleId="TableNormal">

</xml_diff>